<commit_message>
mod. gantt e intro abstract
</commit_message>
<xml_diff>
--- a/2_Abstract/Abstract_fotomap.docx
+++ b/2_Abstract/Abstract_fotomap.docx
@@ -88,7 +88,6 @@
         </w:rPr>
         <w:tab/>
       </w:r>
-      <w:proofErr w:type="spellStart"/>
       <w:r>
         <w:rPr>
           <w:iCs/>
@@ -98,7 +97,6 @@
         </w:rPr>
         <w:t>fotomap</w:t>
       </w:r>
-      <w:proofErr w:type="spellEnd"/>
     </w:p>
     <w:p>
       <w:pPr>
@@ -158,6 +156,12 @@
         </w:rPr>
         <w:t xml:space="preserve"> – </w:t>
       </w:r>
+      <w:r>
+        <w:rPr>
+          <w:lang w:val="it-IT"/>
+        </w:rPr>
+        <w:t>04.04.2025</w:t>
+      </w:r>
     </w:p>
     <w:p>
       <w:pPr>
@@ -191,7 +195,25 @@
         <w:rPr>
           <w:lang w:val="it-IT"/>
         </w:rPr>
-        <w:t>17 – 24 .05.</w:t>
+        <w:t>07.04.2025</w:t>
+      </w:r>
+      <w:r>
+        <w:rPr>
+          <w:lang w:val="it-IT"/>
+        </w:rPr>
+        <w:t xml:space="preserve"> – </w:t>
+      </w:r>
+      <w:r>
+        <w:rPr>
+          <w:lang w:val="it-IT"/>
+        </w:rPr>
+        <w:t>17.04</w:t>
+      </w:r>
+      <w:r>
+        <w:rPr>
+          <w:lang w:val="it-IT"/>
+        </w:rPr>
+        <w:t>.</w:t>
       </w:r>
       <w:r>
         <w:rPr>
@@ -208,8 +230,6 @@
           <w:lang w:val="it-IT"/>
         </w:rPr>
       </w:pPr>
-      <w:bookmarkStart w:id="2" w:name="_GoBack"/>
-      <w:bookmarkEnd w:id="2"/>
     </w:p>
     <w:bookmarkEnd w:id="0"/>
     <w:bookmarkEnd w:id="1"/>
@@ -249,9 +269,47 @@
       <w:pPr>
         <w:rPr>
           <w:i/>
+          <w:lang w:val="it-CH"/>
+        </w:rPr>
+      </w:pPr>
+      <w:r>
+        <w:rPr>
+          <w:i/>
+          <w:lang w:val="it-CH"/>
+        </w:rPr>
+        <w:t>Il progetto consiste nello sviluppo di un sito web per la condivisione di avvistamenti di animali e piante selvatiche, destinato a biologi, fotografi naturalisti e appassionati di fauna e flora. L'applicazione consentirà agli utenti di pubblicare foto degli avvistamenti, corredate da dettagli sulla posizione geografica, e di effettuare ricerche avanzate per esplorare la biodiversità nelle diverse aree. La piattaforma</w:t>
+      </w:r>
+      <w:r>
+        <w:rPr>
+          <w:i/>
+          <w:lang w:val="it-CH"/>
+        </w:rPr>
+        <w:t xml:space="preserve"> </w:t>
+      </w:r>
+      <w:r>
+        <w:rPr>
+          <w:i/>
+          <w:lang w:val="it-CH"/>
+        </w:rPr>
+        <w:t>mira a raccogliere dati utili p</w:t>
+      </w:r>
+      <w:bookmarkStart w:id="2" w:name="_GoBack"/>
+      <w:bookmarkEnd w:id="2"/>
+      <w:r>
+        <w:rPr>
+          <w:i/>
+          <w:lang w:val="it-CH"/>
+        </w:rPr>
+        <w:t>er analisi scientifiche e la creazione di statistiche relative agli avvistamenti.</w:t>
+      </w:r>
+    </w:p>
+    <w:p>
+      <w:pPr>
+        <w:rPr>
+          <w:i/>
           <w:iCs/>
           <w:szCs w:val="14"/>
-          <w:lang w:val="it-IT"/>
+          <w:lang w:val="it-CH"/>
         </w:rPr>
       </w:pPr>
     </w:p>

</xml_diff>